<commit_message>
adds dti research portion
</commit_message>
<xml_diff>
--- a/project_ideas/dti_research.docx
+++ b/project_ideas/dti_research.docx
@@ -806,6 +806,9 @@
         <w:tabs>
           <w:tab w:val="left" w:pos="2080"/>
         </w:tabs>
+        <w:rPr>
+          <w:noProof/>
+        </w:rPr>
       </w:pPr>
       <w:r>
         <w:rPr>
@@ -853,6 +856,68 @@
           </wp:inline>
         </w:drawing>
       </w:r>
+    </w:p>
+    <w:p/>
+    <w:p>
+      <w:pPr>
+        <w:rPr>
+          <w:noProof/>
+        </w:rPr>
+      </w:pPr>
+    </w:p>
+    <w:p>
+      <w:pPr>
+        <w:ind w:firstLine="720"/>
+      </w:pPr>
+    </w:p>
+    <w:p>
+      <w:pPr>
+        <w:ind w:firstLine="720"/>
+      </w:pPr>
+      <w:r>
+        <w:lastRenderedPageBreak/>
+        <w:t>Data sets:</w:t>
+      </w:r>
+    </w:p>
+    <w:p>
+      <w:pPr>
+        <w:ind w:firstLine="720"/>
+      </w:pPr>
+      <w:proofErr w:type="spellStart"/>
+      <w:r>
+        <w:t>DrugBank</w:t>
+      </w:r>
+      <w:proofErr w:type="spellEnd"/>
+      <w:r>
+        <w:t xml:space="preserve"> database (</w:t>
+      </w:r>
+      <w:hyperlink r:id="rId15" w:tgtFrame="_blank" w:history="1">
+        <w:r>
+          <w:rPr>
+            <w:rStyle w:val="Hyperlink"/>
+          </w:rPr>
+          <w:t>http://www.drugbank.ca/</w:t>
+        </w:r>
+      </w:hyperlink>
+      <w:r>
+        <w:t>). KEGG DRUG captures abundant approved drugs in Japan, USA and Europe based on the chemical structure and molecular interaction network information, of which most drugs reported corresponding the information of target proteins</w:t>
+      </w:r>
+    </w:p>
+    <w:p>
+      <w:pPr>
+        <w:ind w:firstLine="720"/>
+      </w:pPr>
+      <w:r>
+        <w:t xml:space="preserve">SNAP: </w:t>
+      </w:r>
+      <w:r>
+        <w:t>https://snap.stanford.edu/biodata/datasets/10002/10002-ChG-Miner.html</w:t>
+      </w:r>
+    </w:p>
+    <w:p>
+      <w:pPr>
+        <w:ind w:firstLine="720"/>
+      </w:pPr>
     </w:p>
     <w:sectPr>
       <w:pgSz w:w="12240" w:h="15840"/>

</xml_diff>